<commit_message>
modified:   Documents/weekly report/InGu Kang/Weekly report_InGu-Kang_20120503.docx 	new file:   Documents/weekly report/YoonJae Lee/Weekly report_YoonJae-Lee_20120503.docx
</commit_message>
<xml_diff>
--- a/Documents/weekly report/InGu Kang/Weekly report_InGu-Kang_20120503.docx
+++ b/Documents/weekly report/InGu Kang/Weekly report_InGu-Kang_20120503.docx
@@ -297,7 +297,16 @@
                 <w:kern w:val="0"/>
                 <w:szCs w:val="20"/>
               </w:rPr>
-              <w:t>03</w:t>
+              <w:t>0</w:t>
+            </w:r>
+            <w:r>
+              <w:rPr>
+                <w:rFonts w:hAnsi="바탕" w:cs="굴림" w:hint="eastAsia"/>
+                <w:color w:val="000000"/>
+                <w:kern w:val="0"/>
+                <w:szCs w:val="20"/>
+              </w:rPr>
+              <w:t>3</w:t>
             </w:r>
             <w:r>
               <w:rPr>
@@ -335,8 +344,6 @@
               </w:rPr>
               <w:t>.</w:t>
             </w:r>
-            <w:bookmarkStart w:id="0" w:name="_GoBack"/>
-            <w:bookmarkEnd w:id="0"/>
             <w:r>
               <w:rPr>
                 <w:rFonts w:hAnsi="바탕" w:cs="굴림" w:hint="eastAsia"/>
@@ -414,7 +421,7 @@
                 <w:kern w:val="0"/>
                 <w:szCs w:val="20"/>
               </w:rPr>
-              <w:t>프로젝트 일정, 프로젝트 역할 분담 (2시간 예정)</w:t>
+              <w:t>프로젝트 일정, 프로젝트 역할 분담 (1시간 예정)</w:t>
             </w:r>
           </w:p>
           <w:p>
@@ -468,7 +475,34 @@
                 <w:kern w:val="0"/>
                 <w:szCs w:val="20"/>
               </w:rPr>
-              <w:t xml:space="preserve">카카오톡연동 서비스앱(안드로이드앱 Capture)구현 </w:t>
+              <w:t>소스리딩 (3시간 예정)</w:t>
+            </w:r>
+          </w:p>
+          <w:p>
+            <w:pPr>
+              <w:widowControl/>
+              <w:numPr>
+                <w:ilvl w:val="0"/>
+                <w:numId w:val="32"/>
+              </w:numPr>
+              <w:wordWrap/>
+              <w:autoSpaceDE/>
+              <w:autoSpaceDN/>
+              <w:rPr>
+                <w:rFonts w:hAnsi="바탕" w:cs="굴림"/>
+                <w:color w:val="000000"/>
+                <w:kern w:val="0"/>
+                <w:szCs w:val="20"/>
+              </w:rPr>
+            </w:pPr>
+            <w:r>
+              <w:rPr>
+                <w:rFonts w:hAnsi="바탕" w:cs="굴림" w:hint="eastAsia"/>
+                <w:color w:val="000000"/>
+                <w:kern w:val="0"/>
+                <w:szCs w:val="20"/>
+              </w:rPr>
+              <w:t>KatalkPCLinker_Android 소스코드 수정</w:t>
             </w:r>
             <w:r>
               <w:rPr>
@@ -477,7 +511,7 @@
                 <w:kern w:val="0"/>
                 <w:szCs w:val="20"/>
               </w:rPr>
-              <w:t>(1</w:t>
+              <w:t xml:space="preserve"> (</w:t>
             </w:r>
             <w:r>
               <w:rPr>
@@ -486,7 +520,7 @@
                 <w:kern w:val="0"/>
                 <w:szCs w:val="20"/>
               </w:rPr>
-              <w:t>0</w:t>
+              <w:t>2</w:t>
             </w:r>
             <w:r>
               <w:rPr>
@@ -522,7 +556,7 @@
                 <w:kern w:val="0"/>
                 <w:szCs w:val="20"/>
               </w:rPr>
-              <w:t>USB/IP 포팅(Usbip-network) (</w:t>
+              <w:t>발표자료 작성 &amp; 준비 (</w:t>
             </w:r>
             <w:r>
               <w:rPr>
@@ -531,22 +565,17 @@
                 <w:kern w:val="0"/>
                 <w:szCs w:val="20"/>
               </w:rPr>
-              <w:t>6시간 예정)</w:t>
+              <w:t>15</w:t>
             </w:r>
-          </w:p>
-          <w:p>
-            <w:pPr>
-              <w:widowControl/>
-              <w:wordWrap/>
-              <w:autoSpaceDE/>
-              <w:autoSpaceDN/>
-              <w:rPr>
-                <w:rFonts w:hAnsi="바탕" w:cs="굴림"/>
-                <w:color w:val="000000"/>
-                <w:kern w:val="0"/>
-                <w:szCs w:val="20"/>
-              </w:rPr>
-            </w:pPr>
+            <w:r>
+              <w:rPr>
+                <w:rFonts w:hAnsi="바탕" w:cs="굴림" w:hint="eastAsia"/>
+                <w:color w:val="000000"/>
+                <w:kern w:val="0"/>
+                <w:szCs w:val="20"/>
+              </w:rPr>
+              <w:t>시간 예정)</w:t>
+            </w:r>
           </w:p>
         </w:tc>
       </w:tr>
@@ -616,7 +645,7 @@
                 <w:kern w:val="0"/>
                 <w:szCs w:val="20"/>
               </w:rPr>
-              <w:t>프로젝트 일정, 프로젝트 역할 분담 (2시간 수행)</w:t>
+              <w:t>프로젝트 일정, 프로젝트 역할 분담 (1시간 수행)</w:t>
             </w:r>
           </w:p>
           <w:p>
@@ -670,34 +699,19 @@
                 <w:kern w:val="0"/>
                 <w:szCs w:val="20"/>
               </w:rPr>
-              <w:t>카카오톡연동 서비스앱(안드로이드앱 Capture</w:t>
-            </w:r>
-            <w:r>
-              <w:rPr>
-                <w:rFonts w:hAnsi="바탕" w:cs="굴림" w:hint="eastAsia"/>
-                <w:color w:val="000000"/>
-                <w:kern w:val="0"/>
-                <w:szCs w:val="20"/>
-              </w:rPr>
-              <w:t>, 서버로 변경, 방향키조작</w:t>
-            </w:r>
-            <w:r>
-              <w:rPr>
-                <w:rFonts w:hAnsi="바탕" w:cs="굴림" w:hint="eastAsia"/>
-                <w:color w:val="000000"/>
-                <w:kern w:val="0"/>
-                <w:szCs w:val="20"/>
-              </w:rPr>
-              <w:t xml:space="preserve">)구현 </w:t>
+              <w:t>소스리딩 (3시간 수행)</w:t>
             </w:r>
           </w:p>
           <w:p>
             <w:pPr>
               <w:widowControl/>
+              <w:numPr>
+                <w:ilvl w:val="0"/>
+                <w:numId w:val="40"/>
+              </w:numPr>
               <w:wordWrap/>
               <w:autoSpaceDE/>
               <w:autoSpaceDN/>
-              <w:ind w:left="465"/>
               <w:rPr>
                 <w:rFonts w:hAnsi="바탕" w:cs="굴림"/>
                 <w:color w:val="000000"/>
@@ -712,7 +726,34 @@
                 <w:kern w:val="0"/>
                 <w:szCs w:val="20"/>
               </w:rPr>
-              <w:t>(1</w:t>
+              <w:t>멘토와 미팅 (1시간 수행)</w:t>
+            </w:r>
+          </w:p>
+          <w:p>
+            <w:pPr>
+              <w:widowControl/>
+              <w:numPr>
+                <w:ilvl w:val="0"/>
+                <w:numId w:val="40"/>
+              </w:numPr>
+              <w:wordWrap/>
+              <w:autoSpaceDE/>
+              <w:autoSpaceDN/>
+              <w:rPr>
+                <w:rFonts w:hAnsi="바탕" w:cs="굴림"/>
+                <w:color w:val="000000"/>
+                <w:kern w:val="0"/>
+                <w:szCs w:val="20"/>
+              </w:rPr>
+            </w:pPr>
+            <w:r>
+              <w:rPr>
+                <w:rFonts w:hAnsi="바탕" w:cs="굴림" w:hint="eastAsia"/>
+                <w:color w:val="000000"/>
+                <w:kern w:val="0"/>
+                <w:szCs w:val="20"/>
+              </w:rPr>
+              <w:t>KatalkPCLinker_Android 소스코드 수정 (</w:t>
             </w:r>
             <w:r>
               <w:rPr>
@@ -721,7 +762,7 @@
                 <w:kern w:val="0"/>
                 <w:szCs w:val="20"/>
               </w:rPr>
-              <w:t>8</w:t>
+              <w:t>3</w:t>
             </w:r>
             <w:r>
               <w:rPr>
@@ -730,7 +771,35 @@
                 <w:kern w:val="0"/>
                 <w:szCs w:val="20"/>
               </w:rPr>
-              <w:t xml:space="preserve">시간 </w:t>
+              <w:t>시간 수행)</w:t>
+            </w:r>
+          </w:p>
+          <w:p>
+            <w:pPr>
+              <w:widowControl/>
+              <w:numPr>
+                <w:ilvl w:val="0"/>
+                <w:numId w:val="40"/>
+              </w:numPr>
+              <w:wordWrap/>
+              <w:autoSpaceDE/>
+              <w:autoSpaceDN/>
+              <w:rPr>
+                <w:rFonts w:hAnsi="바탕" w:cs="굴림"/>
+                <w:b/>
+                <w:color w:val="000000"/>
+                <w:kern w:val="0"/>
+                <w:szCs w:val="20"/>
+              </w:rPr>
+            </w:pPr>
+            <w:r>
+              <w:rPr>
+                <w:rFonts w:hAnsi="바탕" w:cs="굴림" w:hint="eastAsia"/>
+                <w:color w:val="000000"/>
+                <w:kern w:val="0"/>
+                <w:szCs w:val="20"/>
+              </w:rPr>
+              <w:t>발표자료 작성 &amp; 준비 (</w:t>
             </w:r>
             <w:r>
               <w:rPr>
@@ -739,7 +808,16 @@
                 <w:kern w:val="0"/>
                 <w:szCs w:val="20"/>
               </w:rPr>
-              <w:t>수행</w:t>
+              <w:t>12</w:t>
+            </w:r>
+            <w:r>
+              <w:rPr>
+                <w:rFonts w:hAnsi="바탕" w:cs="굴림" w:hint="eastAsia"/>
+                <w:color w:val="000000"/>
+                <w:kern w:val="0"/>
+                <w:szCs w:val="20"/>
+              </w:rPr>
+              <w:t>시간 수행</w:t>
             </w:r>
             <w:r>
               <w:rPr>
@@ -825,202 +903,12 @@
           <w:p>
             <w:pPr>
               <w:widowControl/>
-              <w:numPr>
-                <w:ilvl w:val="0"/>
-                <w:numId w:val="39"/>
-              </w:numPr>
               <w:wordWrap/>
               <w:autoSpaceDE/>
               <w:autoSpaceDN/>
-              <w:ind w:leftChars="200" w:left="760"/>
-              <w:rPr>
-                <w:rFonts w:hAnsi="바탕" w:cs="굴림"/>
-                <w:color w:val="000000"/>
-                <w:kern w:val="0"/>
-                <w:szCs w:val="20"/>
-              </w:rPr>
             </w:pPr>
-            <w:r>
-              <w:rPr>
-                <w:rFonts w:hAnsi="바탕" w:cs="굴림" w:hint="eastAsia"/>
-                <w:color w:val="000000"/>
-                <w:kern w:val="0"/>
-                <w:szCs w:val="20"/>
-              </w:rPr>
-              <w:t>카카오톡연동 서비스앱(안드로이드앱 Capture</w:t>
-            </w:r>
-            <w:r>
-              <w:rPr>
-                <w:rFonts w:hAnsi="바탕" w:cs="굴림" w:hint="eastAsia"/>
-                <w:color w:val="000000"/>
-                <w:kern w:val="0"/>
-                <w:szCs w:val="20"/>
-              </w:rPr>
-              <w:t>, 서버로 변경, 방향키조작</w:t>
-            </w:r>
-            <w:r>
-              <w:rPr>
-                <w:rFonts w:hAnsi="바탕" w:cs="굴림" w:hint="eastAsia"/>
-                <w:color w:val="000000"/>
-                <w:kern w:val="0"/>
-                <w:szCs w:val="20"/>
-              </w:rPr>
-              <w:t>)구현</w:t>
-            </w:r>
-          </w:p>
-          <w:p>
-            <w:pPr>
-              <w:widowControl/>
-              <w:wordWrap/>
-              <w:autoSpaceDE/>
-              <w:autoSpaceDN/>
-              <w:ind w:leftChars="380" w:left="760"/>
-              <w:rPr>
-                <w:rFonts w:hAnsi="바탕" w:cs="굴림"/>
-                <w:color w:val="000000"/>
-                <w:kern w:val="0"/>
-                <w:szCs w:val="20"/>
-              </w:rPr>
-            </w:pPr>
-            <w:r>
-              <w:rPr>
-                <w:rFonts w:hAnsi="바탕" w:cs="굴림" w:hint="eastAsia"/>
-                <w:color w:val="000000"/>
-                <w:kern w:val="0"/>
-                <w:szCs w:val="20"/>
-              </w:rPr>
-              <w:t>터치로 구현하려고 했지만 백그라운드에서 강제터치 이벤트를 줄 경우의 문제점들이 발생해서 방향키와 엔터키, Back키를 이용해서 조작하도록 구현</w:t>
-            </w:r>
-            <w:r>
-              <w:rPr>
-                <w:rFonts w:hAnsi="바탕" w:cs="굴림" w:hint="eastAsia"/>
-                <w:color w:val="000000"/>
-                <w:kern w:val="0"/>
-                <w:szCs w:val="20"/>
-              </w:rPr>
-              <w:t>.</w:t>
-            </w:r>
-          </w:p>
-          <w:p>
-            <w:pPr>
-              <w:widowControl/>
-              <w:numPr>
-                <w:ilvl w:val="0"/>
-                <w:numId w:val="39"/>
-              </w:numPr>
-              <w:wordWrap/>
-              <w:autoSpaceDE/>
-              <w:autoSpaceDN/>
-              <w:ind w:leftChars="200" w:left="760"/>
-              <w:rPr>
-                <w:rFonts w:hAnsi="바탕" w:cs="굴림"/>
-                <w:color w:val="000000"/>
-                <w:kern w:val="0"/>
-                <w:szCs w:val="20"/>
-              </w:rPr>
-            </w:pPr>
-            <w:r>
-              <w:rPr>
-                <w:rFonts w:hAnsi="바탕" w:cs="굴림" w:hint="eastAsia"/>
-                <w:color w:val="000000"/>
-                <w:kern w:val="0"/>
-                <w:szCs w:val="20"/>
-              </w:rPr>
-              <w:t>카카오톡연동 서비스앱(안드로이드앱 Capture</w:t>
-            </w:r>
-            <w:r>
-              <w:rPr>
-                <w:rFonts w:hAnsi="바탕" w:cs="굴림" w:hint="eastAsia"/>
-                <w:color w:val="000000"/>
-                <w:kern w:val="0"/>
-                <w:szCs w:val="20"/>
-              </w:rPr>
-              <w:t>, 서버로 변경, 방향키조작</w:t>
-            </w:r>
-            <w:r>
-              <w:rPr>
-                <w:rFonts w:hAnsi="바탕" w:cs="굴림" w:hint="eastAsia"/>
-                <w:color w:val="000000"/>
-                <w:kern w:val="0"/>
-                <w:szCs w:val="20"/>
-              </w:rPr>
-              <w:t>)구현</w:t>
-            </w:r>
-          </w:p>
-          <w:p>
-            <w:pPr>
-              <w:widowControl/>
-              <w:wordWrap/>
-              <w:autoSpaceDE/>
-              <w:autoSpaceDN/>
-              <w:ind w:left="760"/>
-              <w:rPr>
-                <w:rFonts w:hAnsi="바탕" w:cs="굴림"/>
-                <w:color w:val="000000"/>
-                <w:kern w:val="0"/>
-                <w:szCs w:val="20"/>
-              </w:rPr>
-            </w:pPr>
-            <w:r>
-              <w:rPr>
-                <w:rFonts w:hAnsi="바탕" w:cs="굴림" w:hint="eastAsia"/>
-                <w:color w:val="000000"/>
-                <w:kern w:val="0"/>
-                <w:szCs w:val="20"/>
-              </w:rPr>
-              <w:t xml:space="preserve">Capture부분은 루팅 없이 </w:t>
-            </w:r>
-            <w:r>
-              <w:rPr>
-                <w:rFonts w:hAnsi="바탕" w:cs="굴림"/>
-                <w:color w:val="000000"/>
-                <w:kern w:val="0"/>
-                <w:szCs w:val="20"/>
-              </w:rPr>
-              <w:t>‘</w:t>
-            </w:r>
-            <w:r>
-              <w:rPr>
-                <w:rFonts w:hAnsi="바탕" w:cs="굴림" w:hint="eastAsia"/>
-                <w:color w:val="000000"/>
-                <w:kern w:val="0"/>
-                <w:szCs w:val="20"/>
-              </w:rPr>
-              <w:t>USB디버깅</w:t>
-            </w:r>
-            <w:r>
-              <w:rPr>
-                <w:rFonts w:hAnsi="바탕" w:cs="굴림"/>
-                <w:color w:val="000000"/>
-                <w:kern w:val="0"/>
-                <w:szCs w:val="20"/>
-              </w:rPr>
-              <w:t>’</w:t>
-            </w:r>
-            <w:r>
-              <w:rPr>
-                <w:rFonts w:hAnsi="바탕" w:cs="굴림" w:hint="eastAsia"/>
-                <w:color w:val="000000"/>
-                <w:kern w:val="0"/>
-                <w:szCs w:val="20"/>
-              </w:rPr>
-              <w:t>모드로 안드로이드 화면 Capture를 받아오는 오픈 소스를 활용해서 추후 USB-IP로 변경 시에 적용 예정. (TCP/IP 버전에서는 해당 어플리케이션 사용)</w:t>
-            </w:r>
-          </w:p>
-          <w:p>
-            <w:pPr>
-              <w:widowControl/>
-              <w:wordWrap/>
-              <w:autoSpaceDE/>
-              <w:autoSpaceDN/>
-              <w:ind w:left="760"/>
-              <w:rPr>
-                <w:rFonts w:hAnsi="바탕" w:cs="굴림"/>
-                <w:color w:val="000000"/>
-                <w:kern w:val="0"/>
-                <w:szCs w:val="20"/>
-              </w:rPr>
-            </w:pPr>
+            <w:bookmarkStart w:id="0" w:name="_GoBack"/>
+            <w:bookmarkEnd w:id="0"/>
           </w:p>
         </w:tc>
       </w:tr>
@@ -1096,7 +984,145 @@
                 <w:kern w:val="0"/>
                 <w:szCs w:val="20"/>
               </w:rPr>
-              <w:t xml:space="preserve"> </w:t>
+              <w:t>- KatalkPCLinkerDlg.cpp / KatalkPCLinkerDlg..h</w:t>
+            </w:r>
+          </w:p>
+          <w:p>
+            <w:pPr>
+              <w:widowControl/>
+              <w:wordWrap/>
+              <w:autoSpaceDE/>
+              <w:autoSpaceDN/>
+              <w:rPr>
+                <w:rFonts w:hAnsi="바탕" w:cs="굴림"/>
+                <w:color w:val="000000"/>
+                <w:kern w:val="0"/>
+                <w:szCs w:val="20"/>
+              </w:rPr>
+            </w:pPr>
+            <w:r>
+              <w:rPr>
+                <w:rFonts w:hAnsi="바탕" w:cs="굴림" w:hint="eastAsia"/>
+                <w:color w:val="000000"/>
+                <w:kern w:val="0"/>
+                <w:szCs w:val="20"/>
+              </w:rPr>
+              <w:t>- DataSocket.c / DataSocket.h</w:t>
+            </w:r>
+          </w:p>
+          <w:p>
+            <w:pPr>
+              <w:widowControl/>
+              <w:wordWrap/>
+              <w:autoSpaceDE/>
+              <w:autoSpaceDN/>
+              <w:rPr>
+                <w:rFonts w:hAnsi="바탕" w:cs="굴림"/>
+                <w:color w:val="000000"/>
+                <w:kern w:val="0"/>
+                <w:szCs w:val="20"/>
+              </w:rPr>
+            </w:pPr>
+            <w:r>
+              <w:rPr>
+                <w:rFonts w:hAnsi="바탕" w:cs="굴림" w:hint="eastAsia"/>
+                <w:color w:val="000000"/>
+                <w:kern w:val="0"/>
+                <w:szCs w:val="20"/>
+              </w:rPr>
+              <w:t>- MessageManager.java / MessagePCViewer.java</w:t>
+            </w:r>
+          </w:p>
+          <w:p>
+            <w:pPr>
+              <w:widowControl/>
+              <w:wordWrap/>
+              <w:autoSpaceDE/>
+              <w:autoSpaceDN/>
+              <w:rPr>
+                <w:rFonts w:hAnsi="바탕" w:cs="굴림"/>
+                <w:color w:val="000000"/>
+                <w:kern w:val="0"/>
+                <w:szCs w:val="20"/>
+              </w:rPr>
+            </w:pPr>
+            <w:r>
+              <w:rPr>
+                <w:rFonts w:hAnsi="바탕" w:cs="굴림" w:hint="eastAsia"/>
+                <w:color w:val="000000"/>
+                <w:kern w:val="0"/>
+                <w:szCs w:val="20"/>
+              </w:rPr>
+              <w:t>- MyServiceReceiver.java / RecvThread.java</w:t>
+            </w:r>
+          </w:p>
+          <w:p>
+            <w:pPr>
+              <w:widowControl/>
+              <w:wordWrap/>
+              <w:autoSpaceDE/>
+              <w:autoSpaceDN/>
+              <w:rPr>
+                <w:rFonts w:hAnsi="바탕" w:cs="굴림"/>
+                <w:color w:val="000000"/>
+                <w:kern w:val="0"/>
+                <w:szCs w:val="20"/>
+              </w:rPr>
+            </w:pPr>
+            <w:r>
+              <w:rPr>
+                <w:rFonts w:hAnsi="바탕" w:cs="굴림" w:hint="eastAsia"/>
+                <w:color w:val="000000"/>
+                <w:kern w:val="0"/>
+                <w:szCs w:val="20"/>
+              </w:rPr>
+              <w:t>- TCPconnect.java</w:t>
+            </w:r>
+          </w:p>
+          <w:p>
+            <w:pPr>
+              <w:widowControl/>
+              <w:wordWrap/>
+              <w:autoSpaceDE/>
+              <w:autoSpaceDN/>
+              <w:rPr>
+                <w:rFonts w:hAnsi="바탕" w:cs="굴림"/>
+                <w:color w:val="000000"/>
+                <w:kern w:val="0"/>
+                <w:szCs w:val="20"/>
+              </w:rPr>
+            </w:pPr>
+            <w:r>
+              <w:rPr>
+                <w:rFonts w:hAnsi="바탕" w:cs="굴림" w:hint="eastAsia"/>
+                <w:color w:val="000000"/>
+                <w:kern w:val="0"/>
+                <w:szCs w:val="20"/>
+              </w:rPr>
+              <w:t>- TCPconnect_jni.c</w:t>
+            </w:r>
+          </w:p>
+          <w:p>
+            <w:pPr>
+              <w:widowControl/>
+              <w:wordWrap/>
+              <w:autoSpaceDE/>
+              <w:autoSpaceDN/>
+              <w:rPr>
+                <w:rFonts w:hAnsi="바탕" w:cs="굴림"/>
+                <w:color w:val="000000"/>
+                <w:kern w:val="0"/>
+                <w:szCs w:val="20"/>
+              </w:rPr>
+            </w:pPr>
+            <w:r>
+              <w:rPr>
+                <w:rFonts w:hAnsi="바탕" w:cs="굴림" w:hint="eastAsia"/>
+                <w:color w:val="000000"/>
+                <w:kern w:val="0"/>
+                <w:szCs w:val="20"/>
+              </w:rPr>
+              <w:t>- SoftKeyboard.java</w:t>
             </w:r>
           </w:p>
         </w:tc>
@@ -1272,7 +1298,7 @@
                 <w:kern w:val="0"/>
                 <w:szCs w:val="20"/>
               </w:rPr>
-              <w:t>SoftKeyboard.java , MessagePCViewer.java</w:t>
+              <w:t>- MessageManager.java / MessagePCViewer.java</w:t>
             </w:r>
           </w:p>
           <w:p>
@@ -1295,7 +1321,76 @@
                 <w:kern w:val="0"/>
                 <w:szCs w:val="20"/>
               </w:rPr>
-              <w:t xml:space="preserve"> MessageManager.java, TCPconnect.java</w:t>
+              <w:t>- MyServiceReceiver.java / RecvThread.java</w:t>
+            </w:r>
+          </w:p>
+          <w:p>
+            <w:pPr>
+              <w:widowControl/>
+              <w:wordWrap/>
+              <w:autoSpaceDE/>
+              <w:autoSpaceDN/>
+              <w:rPr>
+                <w:rFonts w:hAnsi="바탕" w:cs="굴림"/>
+                <w:color w:val="000000"/>
+                <w:kern w:val="0"/>
+                <w:szCs w:val="20"/>
+              </w:rPr>
+            </w:pPr>
+            <w:r>
+              <w:rPr>
+                <w:rFonts w:hAnsi="바탕" w:cs="굴림" w:hint="eastAsia"/>
+                <w:color w:val="000000"/>
+                <w:kern w:val="0"/>
+                <w:szCs w:val="20"/>
+              </w:rPr>
+              <w:t>- TCPconnect.java</w:t>
+            </w:r>
+          </w:p>
+          <w:p>
+            <w:pPr>
+              <w:widowControl/>
+              <w:wordWrap/>
+              <w:autoSpaceDE/>
+              <w:autoSpaceDN/>
+              <w:rPr>
+                <w:rFonts w:hAnsi="바탕" w:cs="굴림"/>
+                <w:color w:val="000000"/>
+                <w:kern w:val="0"/>
+                <w:szCs w:val="20"/>
+              </w:rPr>
+            </w:pPr>
+            <w:r>
+              <w:rPr>
+                <w:rFonts w:hAnsi="바탕" w:cs="굴림" w:hint="eastAsia"/>
+                <w:color w:val="000000"/>
+                <w:kern w:val="0"/>
+                <w:szCs w:val="20"/>
+              </w:rPr>
+              <w:t>- TCPconnect_jni.c</w:t>
+            </w:r>
+          </w:p>
+          <w:p>
+            <w:pPr>
+              <w:widowControl/>
+              <w:wordWrap/>
+              <w:autoSpaceDE/>
+              <w:autoSpaceDN/>
+              <w:rPr>
+                <w:rFonts w:hAnsi="바탕" w:cs="굴림"/>
+                <w:color w:val="000000"/>
+                <w:kern w:val="0"/>
+                <w:szCs w:val="20"/>
+              </w:rPr>
+            </w:pPr>
+            <w:r>
+              <w:rPr>
+                <w:rFonts w:hAnsi="바탕" w:cs="굴림" w:hint="eastAsia"/>
+                <w:color w:val="000000"/>
+                <w:kern w:val="0"/>
+                <w:szCs w:val="20"/>
+              </w:rPr>
+              <w:t>- SoftKeyboard.java</w:t>
             </w:r>
           </w:p>
         </w:tc>
@@ -1460,6 +1555,33 @@
               </w:rPr>
               <w:t xml:space="preserve"> </w:t>
             </w:r>
+            <w:r>
+              <w:rPr>
+                <w:rFonts w:hAnsi="바탕" w:cs="굴림" w:hint="eastAsia"/>
+                <w:color w:val="000000"/>
+                <w:kern w:val="0"/>
+                <w:szCs w:val="20"/>
+              </w:rPr>
+              <w:t xml:space="preserve">- </w:t>
+            </w:r>
+            <w:r>
+              <w:rPr>
+                <w:rFonts w:hAnsi="바탕" w:cs="굴림"/>
+                <w:color w:val="000000"/>
+                <w:kern w:val="0"/>
+                <w:szCs w:val="20"/>
+              </w:rPr>
+              <w:t>Android-USB_proposal_Hanium</w:t>
+            </w:r>
+            <w:r>
+              <w:rPr>
+                <w:rFonts w:hAnsi="바탕" w:cs="굴림" w:hint="eastAsia"/>
+                <w:color w:val="000000"/>
+                <w:kern w:val="0"/>
+                <w:szCs w:val="20"/>
+              </w:rPr>
+              <w:t>.docx</w:t>
+            </w:r>
           </w:p>
         </w:tc>
         <w:tc>
@@ -1592,6 +1714,7 @@
                 <w:kern w:val="0"/>
                 <w:szCs w:val="20"/>
               </w:rPr>
+              <w:lastRenderedPageBreak/>
               <w:t>다음주</w:t>
             </w:r>
           </w:p>
@@ -1708,6 +1831,92 @@
 <file path=word/numbering.xml><?xml version="1.0" encoding="utf-8"?>
 <w:numbering xmlns:ve="http://schemas.openxmlformats.org/markup-compatibility/2006" xmlns:o="urn:schemas-microsoft-com:office:office" xmlns:r="http://schemas.openxmlformats.org/officeDocument/2006/relationships" xmlns:m="http://schemas.openxmlformats.org/officeDocument/2006/math" xmlns:v="urn:schemas-microsoft-com:vml" xmlns:wp="http://schemas.openxmlformats.org/drawingml/2006/wordprocessingDrawing" xmlns:w10="urn:schemas-microsoft-com:office:word" xmlns:w="http://schemas.openxmlformats.org/wordprocessingml/2006/main" xmlns:wne="http://schemas.microsoft.com/office/word/2006/wordml">
   <w:abstractNum w:abstractNumId="0">
+    <w:nsid w:val="01CB0177"/>
+    <w:multiLevelType w:val="hybridMultilevel"/>
+    <w:tmpl w:val="D324CAC6"/>
+    <w:lvl w:ilvl="0" w:tplc="0409000F">
+      <w:start w:val="1"/>
+      <w:numFmt w:val="decimal"/>
+      <w:lvlText w:val="%1."/>
+      <w:lvlJc w:val="left"/>
+      <w:pPr>
+        <w:ind w:left="400" w:hanging="400"/>
+      </w:pPr>
+    </w:lvl>
+    <w:lvl w:ilvl="1" w:tplc="04090019" w:tentative="1">
+      <w:start w:val="1"/>
+      <w:numFmt w:val="upperLetter"/>
+      <w:lvlText w:val="%2."/>
+      <w:lvlJc w:val="left"/>
+      <w:pPr>
+        <w:ind w:left="800" w:hanging="400"/>
+      </w:pPr>
+    </w:lvl>
+    <w:lvl w:ilvl="2" w:tplc="0409001B" w:tentative="1">
+      <w:start w:val="1"/>
+      <w:numFmt w:val="lowerRoman"/>
+      <w:lvlText w:val="%3."/>
+      <w:lvlJc w:val="right"/>
+      <w:pPr>
+        <w:ind w:left="1200" w:hanging="400"/>
+      </w:pPr>
+    </w:lvl>
+    <w:lvl w:ilvl="3" w:tplc="0409000F" w:tentative="1">
+      <w:start w:val="1"/>
+      <w:numFmt w:val="decimal"/>
+      <w:lvlText w:val="%4."/>
+      <w:lvlJc w:val="left"/>
+      <w:pPr>
+        <w:ind w:left="1600" w:hanging="400"/>
+      </w:pPr>
+    </w:lvl>
+    <w:lvl w:ilvl="4" w:tplc="04090019" w:tentative="1">
+      <w:start w:val="1"/>
+      <w:numFmt w:val="upperLetter"/>
+      <w:lvlText w:val="%5."/>
+      <w:lvlJc w:val="left"/>
+      <w:pPr>
+        <w:ind w:left="2000" w:hanging="400"/>
+      </w:pPr>
+    </w:lvl>
+    <w:lvl w:ilvl="5" w:tplc="0409001B" w:tentative="1">
+      <w:start w:val="1"/>
+      <w:numFmt w:val="lowerRoman"/>
+      <w:lvlText w:val="%6."/>
+      <w:lvlJc w:val="right"/>
+      <w:pPr>
+        <w:ind w:left="2400" w:hanging="400"/>
+      </w:pPr>
+    </w:lvl>
+    <w:lvl w:ilvl="6" w:tplc="0409000F" w:tentative="1">
+      <w:start w:val="1"/>
+      <w:numFmt w:val="decimal"/>
+      <w:lvlText w:val="%7."/>
+      <w:lvlJc w:val="left"/>
+      <w:pPr>
+        <w:ind w:left="2800" w:hanging="400"/>
+      </w:pPr>
+    </w:lvl>
+    <w:lvl w:ilvl="7" w:tplc="04090019" w:tentative="1">
+      <w:start w:val="1"/>
+      <w:numFmt w:val="upperLetter"/>
+      <w:lvlText w:val="%8."/>
+      <w:lvlJc w:val="left"/>
+      <w:pPr>
+        <w:ind w:left="3200" w:hanging="400"/>
+      </w:pPr>
+    </w:lvl>
+    <w:lvl w:ilvl="8" w:tplc="0409001B" w:tentative="1">
+      <w:start w:val="1"/>
+      <w:numFmt w:val="lowerRoman"/>
+      <w:lvlText w:val="%9."/>
+      <w:lvlJc w:val="right"/>
+      <w:pPr>
+        <w:ind w:left="3600" w:hanging="400"/>
+      </w:pPr>
+    </w:lvl>
+  </w:abstractNum>
+  <w:abstractNum w:abstractNumId="1">
     <w:nsid w:val="01DC0535"/>
     <w:multiLevelType w:val="hybridMultilevel"/>
     <w:tmpl w:val="E32E136E"/>
@@ -1823,7 +2032,7 @@
       </w:pPr>
     </w:lvl>
   </w:abstractNum>
-  <w:abstractNum w:abstractNumId="1">
+  <w:abstractNum w:abstractNumId="2">
     <w:nsid w:val="03C248A3"/>
     <w:multiLevelType w:val="hybridMultilevel"/>
     <w:tmpl w:val="C78E35DE"/>
@@ -1936,7 +2145,93 @@
       </w:pPr>
     </w:lvl>
   </w:abstractNum>
-  <w:abstractNum w:abstractNumId="2">
+  <w:abstractNum w:abstractNumId="3">
+    <w:nsid w:val="075D2939"/>
+    <w:multiLevelType w:val="hybridMultilevel"/>
+    <w:tmpl w:val="63761518"/>
+    <w:lvl w:ilvl="0" w:tplc="0409000F">
+      <w:start w:val="1"/>
+      <w:numFmt w:val="decimal"/>
+      <w:lvlText w:val="%1."/>
+      <w:lvlJc w:val="left"/>
+      <w:pPr>
+        <w:ind w:left="800" w:hanging="400"/>
+      </w:pPr>
+    </w:lvl>
+    <w:lvl w:ilvl="1" w:tplc="04090019" w:tentative="1">
+      <w:start w:val="1"/>
+      <w:numFmt w:val="upperLetter"/>
+      <w:lvlText w:val="%2."/>
+      <w:lvlJc w:val="left"/>
+      <w:pPr>
+        <w:ind w:left="1200" w:hanging="400"/>
+      </w:pPr>
+    </w:lvl>
+    <w:lvl w:ilvl="2" w:tplc="0409001B" w:tentative="1">
+      <w:start w:val="1"/>
+      <w:numFmt w:val="lowerRoman"/>
+      <w:lvlText w:val="%3."/>
+      <w:lvlJc w:val="right"/>
+      <w:pPr>
+        <w:ind w:left="1600" w:hanging="400"/>
+      </w:pPr>
+    </w:lvl>
+    <w:lvl w:ilvl="3" w:tplc="0409000F" w:tentative="1">
+      <w:start w:val="1"/>
+      <w:numFmt w:val="decimal"/>
+      <w:lvlText w:val="%4."/>
+      <w:lvlJc w:val="left"/>
+      <w:pPr>
+        <w:ind w:left="2000" w:hanging="400"/>
+      </w:pPr>
+    </w:lvl>
+    <w:lvl w:ilvl="4" w:tplc="04090019" w:tentative="1">
+      <w:start w:val="1"/>
+      <w:numFmt w:val="upperLetter"/>
+      <w:lvlText w:val="%5."/>
+      <w:lvlJc w:val="left"/>
+      <w:pPr>
+        <w:ind w:left="2400" w:hanging="400"/>
+      </w:pPr>
+    </w:lvl>
+    <w:lvl w:ilvl="5" w:tplc="0409001B" w:tentative="1">
+      <w:start w:val="1"/>
+      <w:numFmt w:val="lowerRoman"/>
+      <w:lvlText w:val="%6."/>
+      <w:lvlJc w:val="right"/>
+      <w:pPr>
+        <w:ind w:left="2800" w:hanging="400"/>
+      </w:pPr>
+    </w:lvl>
+    <w:lvl w:ilvl="6" w:tplc="0409000F" w:tentative="1">
+      <w:start w:val="1"/>
+      <w:numFmt w:val="decimal"/>
+      <w:lvlText w:val="%7."/>
+      <w:lvlJc w:val="left"/>
+      <w:pPr>
+        <w:ind w:left="3200" w:hanging="400"/>
+      </w:pPr>
+    </w:lvl>
+    <w:lvl w:ilvl="7" w:tplc="04090019" w:tentative="1">
+      <w:start w:val="1"/>
+      <w:numFmt w:val="upperLetter"/>
+      <w:lvlText w:val="%8."/>
+      <w:lvlJc w:val="left"/>
+      <w:pPr>
+        <w:ind w:left="3600" w:hanging="400"/>
+      </w:pPr>
+    </w:lvl>
+    <w:lvl w:ilvl="8" w:tplc="0409001B" w:tentative="1">
+      <w:start w:val="1"/>
+      <w:numFmt w:val="lowerRoman"/>
+      <w:lvlText w:val="%9."/>
+      <w:lvlJc w:val="right"/>
+      <w:pPr>
+        <w:ind w:left="4000" w:hanging="400"/>
+      </w:pPr>
+    </w:lvl>
+  </w:abstractNum>
+  <w:abstractNum w:abstractNumId="4">
     <w:nsid w:val="0BB67C21"/>
     <w:multiLevelType w:val="hybridMultilevel"/>
     <w:tmpl w:val="C406BC14"/>
@@ -2052,7 +2347,7 @@
       </w:pPr>
     </w:lvl>
   </w:abstractNum>
-  <w:abstractNum w:abstractNumId="3">
+  <w:abstractNum w:abstractNumId="5">
     <w:nsid w:val="0EBE4D3C"/>
     <w:multiLevelType w:val="hybridMultilevel"/>
     <w:tmpl w:val="0722E688"/>
@@ -2165,7 +2460,7 @@
       </w:rPr>
     </w:lvl>
   </w:abstractNum>
-  <w:abstractNum w:abstractNumId="4">
+  <w:abstractNum w:abstractNumId="6">
     <w:nsid w:val="1149628D"/>
     <w:multiLevelType w:val="hybridMultilevel"/>
     <w:tmpl w:val="3B664AEC"/>
@@ -2285,7 +2580,7 @@
       </w:pPr>
     </w:lvl>
   </w:abstractNum>
-  <w:abstractNum w:abstractNumId="5">
+  <w:abstractNum w:abstractNumId="7">
     <w:nsid w:val="11EE0560"/>
     <w:multiLevelType w:val="hybridMultilevel"/>
     <w:tmpl w:val="E5045606"/>
@@ -2406,7 +2701,7 @@
       </w:pPr>
     </w:lvl>
   </w:abstractNum>
-  <w:abstractNum w:abstractNumId="6">
+  <w:abstractNum w:abstractNumId="8">
     <w:nsid w:val="20F80FBD"/>
     <w:multiLevelType w:val="hybridMultilevel"/>
     <w:tmpl w:val="531602B8"/>
@@ -2496,7 +2791,7 @@
       </w:pPr>
     </w:lvl>
   </w:abstractNum>
-  <w:abstractNum w:abstractNumId="7">
+  <w:abstractNum w:abstractNumId="9">
     <w:nsid w:val="2123768E"/>
     <w:multiLevelType w:val="multilevel"/>
     <w:tmpl w:val="39B8ACF6"/>
@@ -2616,7 +2911,179 @@
       </w:pPr>
     </w:lvl>
   </w:abstractNum>
-  <w:abstractNum w:abstractNumId="8">
+  <w:abstractNum w:abstractNumId="10">
+    <w:nsid w:val="245750C6"/>
+    <w:multiLevelType w:val="hybridMultilevel"/>
+    <w:tmpl w:val="E0025B08"/>
+    <w:lvl w:ilvl="0" w:tplc="0409000F">
+      <w:start w:val="1"/>
+      <w:numFmt w:val="decimal"/>
+      <w:lvlText w:val="%1."/>
+      <w:lvlJc w:val="left"/>
+      <w:pPr>
+        <w:ind w:left="905" w:hanging="400"/>
+      </w:pPr>
+    </w:lvl>
+    <w:lvl w:ilvl="1" w:tplc="04090019" w:tentative="1">
+      <w:start w:val="1"/>
+      <w:numFmt w:val="upperLetter"/>
+      <w:lvlText w:val="%2."/>
+      <w:lvlJc w:val="left"/>
+      <w:pPr>
+        <w:ind w:left="1305" w:hanging="400"/>
+      </w:pPr>
+    </w:lvl>
+    <w:lvl w:ilvl="2" w:tplc="0409001B" w:tentative="1">
+      <w:start w:val="1"/>
+      <w:numFmt w:val="lowerRoman"/>
+      <w:lvlText w:val="%3."/>
+      <w:lvlJc w:val="right"/>
+      <w:pPr>
+        <w:ind w:left="1705" w:hanging="400"/>
+      </w:pPr>
+    </w:lvl>
+    <w:lvl w:ilvl="3" w:tplc="0409000F" w:tentative="1">
+      <w:start w:val="1"/>
+      <w:numFmt w:val="decimal"/>
+      <w:lvlText w:val="%4."/>
+      <w:lvlJc w:val="left"/>
+      <w:pPr>
+        <w:ind w:left="2105" w:hanging="400"/>
+      </w:pPr>
+    </w:lvl>
+    <w:lvl w:ilvl="4" w:tplc="04090019" w:tentative="1">
+      <w:start w:val="1"/>
+      <w:numFmt w:val="upperLetter"/>
+      <w:lvlText w:val="%5."/>
+      <w:lvlJc w:val="left"/>
+      <w:pPr>
+        <w:ind w:left="2505" w:hanging="400"/>
+      </w:pPr>
+    </w:lvl>
+    <w:lvl w:ilvl="5" w:tplc="0409001B" w:tentative="1">
+      <w:start w:val="1"/>
+      <w:numFmt w:val="lowerRoman"/>
+      <w:lvlText w:val="%6."/>
+      <w:lvlJc w:val="right"/>
+      <w:pPr>
+        <w:ind w:left="2905" w:hanging="400"/>
+      </w:pPr>
+    </w:lvl>
+    <w:lvl w:ilvl="6" w:tplc="0409000F" w:tentative="1">
+      <w:start w:val="1"/>
+      <w:numFmt w:val="decimal"/>
+      <w:lvlText w:val="%7."/>
+      <w:lvlJc w:val="left"/>
+      <w:pPr>
+        <w:ind w:left="3305" w:hanging="400"/>
+      </w:pPr>
+    </w:lvl>
+    <w:lvl w:ilvl="7" w:tplc="04090019" w:tentative="1">
+      <w:start w:val="1"/>
+      <w:numFmt w:val="upperLetter"/>
+      <w:lvlText w:val="%8."/>
+      <w:lvlJc w:val="left"/>
+      <w:pPr>
+        <w:ind w:left="3705" w:hanging="400"/>
+      </w:pPr>
+    </w:lvl>
+    <w:lvl w:ilvl="8" w:tplc="0409001B" w:tentative="1">
+      <w:start w:val="1"/>
+      <w:numFmt w:val="lowerRoman"/>
+      <w:lvlText w:val="%9."/>
+      <w:lvlJc w:val="right"/>
+      <w:pPr>
+        <w:ind w:left="4105" w:hanging="400"/>
+      </w:pPr>
+    </w:lvl>
+  </w:abstractNum>
+  <w:abstractNum w:abstractNumId="11">
+    <w:nsid w:val="257A6AF5"/>
+    <w:multiLevelType w:val="hybridMultilevel"/>
+    <w:tmpl w:val="33769418"/>
+    <w:lvl w:ilvl="0" w:tplc="0409000F">
+      <w:start w:val="1"/>
+      <w:numFmt w:val="decimal"/>
+      <w:lvlText w:val="%1."/>
+      <w:lvlJc w:val="left"/>
+      <w:pPr>
+        <w:ind w:left="0" w:hanging="400"/>
+      </w:pPr>
+    </w:lvl>
+    <w:lvl w:ilvl="1" w:tplc="04090019" w:tentative="1">
+      <w:start w:val="1"/>
+      <w:numFmt w:val="upperLetter"/>
+      <w:lvlText w:val="%2."/>
+      <w:lvlJc w:val="left"/>
+      <w:pPr>
+        <w:ind w:left="400" w:hanging="400"/>
+      </w:pPr>
+    </w:lvl>
+    <w:lvl w:ilvl="2" w:tplc="0409001B" w:tentative="1">
+      <w:start w:val="1"/>
+      <w:numFmt w:val="lowerRoman"/>
+      <w:lvlText w:val="%3."/>
+      <w:lvlJc w:val="right"/>
+      <w:pPr>
+        <w:ind w:left="800" w:hanging="400"/>
+      </w:pPr>
+    </w:lvl>
+    <w:lvl w:ilvl="3" w:tplc="0409000F" w:tentative="1">
+      <w:start w:val="1"/>
+      <w:numFmt w:val="decimal"/>
+      <w:lvlText w:val="%4."/>
+      <w:lvlJc w:val="left"/>
+      <w:pPr>
+        <w:ind w:left="1200" w:hanging="400"/>
+      </w:pPr>
+    </w:lvl>
+    <w:lvl w:ilvl="4" w:tplc="04090019" w:tentative="1">
+      <w:start w:val="1"/>
+      <w:numFmt w:val="upperLetter"/>
+      <w:lvlText w:val="%5."/>
+      <w:lvlJc w:val="left"/>
+      <w:pPr>
+        <w:ind w:left="1600" w:hanging="400"/>
+      </w:pPr>
+    </w:lvl>
+    <w:lvl w:ilvl="5" w:tplc="0409001B" w:tentative="1">
+      <w:start w:val="1"/>
+      <w:numFmt w:val="lowerRoman"/>
+      <w:lvlText w:val="%6."/>
+      <w:lvlJc w:val="right"/>
+      <w:pPr>
+        <w:ind w:left="2000" w:hanging="400"/>
+      </w:pPr>
+    </w:lvl>
+    <w:lvl w:ilvl="6" w:tplc="0409000F" w:tentative="1">
+      <w:start w:val="1"/>
+      <w:numFmt w:val="decimal"/>
+      <w:lvlText w:val="%7."/>
+      <w:lvlJc w:val="left"/>
+      <w:pPr>
+        <w:ind w:left="2400" w:hanging="400"/>
+      </w:pPr>
+    </w:lvl>
+    <w:lvl w:ilvl="7" w:tplc="04090019" w:tentative="1">
+      <w:start w:val="1"/>
+      <w:numFmt w:val="upperLetter"/>
+      <w:lvlText w:val="%8."/>
+      <w:lvlJc w:val="left"/>
+      <w:pPr>
+        <w:ind w:left="2800" w:hanging="400"/>
+      </w:pPr>
+    </w:lvl>
+    <w:lvl w:ilvl="8" w:tplc="0409001B" w:tentative="1">
+      <w:start w:val="1"/>
+      <w:numFmt w:val="lowerRoman"/>
+      <w:lvlText w:val="%9."/>
+      <w:lvlJc w:val="right"/>
+      <w:pPr>
+        <w:ind w:left="3200" w:hanging="400"/>
+      </w:pPr>
+    </w:lvl>
+  </w:abstractNum>
+  <w:abstractNum w:abstractNumId="12">
     <w:nsid w:val="25CC4345"/>
     <w:multiLevelType w:val="hybridMultilevel"/>
     <w:tmpl w:val="CA52691A"/>
@@ -2705,7 +3172,7 @@
       </w:pPr>
     </w:lvl>
   </w:abstractNum>
-  <w:abstractNum w:abstractNumId="9">
+  <w:abstractNum w:abstractNumId="13">
     <w:nsid w:val="25E33F40"/>
     <w:multiLevelType w:val="hybridMultilevel"/>
     <w:tmpl w:val="65DC35C0"/>
@@ -2821,7 +3288,93 @@
       </w:pPr>
     </w:lvl>
   </w:abstractNum>
-  <w:abstractNum w:abstractNumId="10">
+  <w:abstractNum w:abstractNumId="14">
+    <w:nsid w:val="26AE0E2A"/>
+    <w:multiLevelType w:val="hybridMultilevel"/>
+    <w:tmpl w:val="0EECB362"/>
+    <w:lvl w:ilvl="0" w:tplc="0409000F">
+      <w:start w:val="1"/>
+      <w:numFmt w:val="decimal"/>
+      <w:lvlText w:val="%1."/>
+      <w:lvlJc w:val="left"/>
+      <w:pPr>
+        <w:ind w:left="800" w:hanging="400"/>
+      </w:pPr>
+    </w:lvl>
+    <w:lvl w:ilvl="1" w:tplc="04090019" w:tentative="1">
+      <w:start w:val="1"/>
+      <w:numFmt w:val="upperLetter"/>
+      <w:lvlText w:val="%2."/>
+      <w:lvlJc w:val="left"/>
+      <w:pPr>
+        <w:ind w:left="1200" w:hanging="400"/>
+      </w:pPr>
+    </w:lvl>
+    <w:lvl w:ilvl="2" w:tplc="0409001B" w:tentative="1">
+      <w:start w:val="1"/>
+      <w:numFmt w:val="lowerRoman"/>
+      <w:lvlText w:val="%3."/>
+      <w:lvlJc w:val="right"/>
+      <w:pPr>
+        <w:ind w:left="1600" w:hanging="400"/>
+      </w:pPr>
+    </w:lvl>
+    <w:lvl w:ilvl="3" w:tplc="0409000F" w:tentative="1">
+      <w:start w:val="1"/>
+      <w:numFmt w:val="decimal"/>
+      <w:lvlText w:val="%4."/>
+      <w:lvlJc w:val="left"/>
+      <w:pPr>
+        <w:ind w:left="2000" w:hanging="400"/>
+      </w:pPr>
+    </w:lvl>
+    <w:lvl w:ilvl="4" w:tplc="04090019" w:tentative="1">
+      <w:start w:val="1"/>
+      <w:numFmt w:val="upperLetter"/>
+      <w:lvlText w:val="%5."/>
+      <w:lvlJc w:val="left"/>
+      <w:pPr>
+        <w:ind w:left="2400" w:hanging="400"/>
+      </w:pPr>
+    </w:lvl>
+    <w:lvl w:ilvl="5" w:tplc="0409001B" w:tentative="1">
+      <w:start w:val="1"/>
+      <w:numFmt w:val="lowerRoman"/>
+      <w:lvlText w:val="%6."/>
+      <w:lvlJc w:val="right"/>
+      <w:pPr>
+        <w:ind w:left="2800" w:hanging="400"/>
+      </w:pPr>
+    </w:lvl>
+    <w:lvl w:ilvl="6" w:tplc="0409000F" w:tentative="1">
+      <w:start w:val="1"/>
+      <w:numFmt w:val="decimal"/>
+      <w:lvlText w:val="%7."/>
+      <w:lvlJc w:val="left"/>
+      <w:pPr>
+        <w:ind w:left="3200" w:hanging="400"/>
+      </w:pPr>
+    </w:lvl>
+    <w:lvl w:ilvl="7" w:tplc="04090019" w:tentative="1">
+      <w:start w:val="1"/>
+      <w:numFmt w:val="upperLetter"/>
+      <w:lvlText w:val="%8."/>
+      <w:lvlJc w:val="left"/>
+      <w:pPr>
+        <w:ind w:left="3600" w:hanging="400"/>
+      </w:pPr>
+    </w:lvl>
+    <w:lvl w:ilvl="8" w:tplc="0409001B" w:tentative="1">
+      <w:start w:val="1"/>
+      <w:numFmt w:val="lowerRoman"/>
+      <w:lvlText w:val="%9."/>
+      <w:lvlJc w:val="right"/>
+      <w:pPr>
+        <w:ind w:left="4000" w:hanging="400"/>
+      </w:pPr>
+    </w:lvl>
+  </w:abstractNum>
+  <w:abstractNum w:abstractNumId="15">
     <w:nsid w:val="27227329"/>
     <w:multiLevelType w:val="hybridMultilevel"/>
     <w:tmpl w:val="554009A6"/>
@@ -2940,7 +3493,7 @@
       </w:pPr>
     </w:lvl>
   </w:abstractNum>
-  <w:abstractNum w:abstractNumId="11">
+  <w:abstractNum w:abstractNumId="16">
     <w:nsid w:val="2E344518"/>
     <w:multiLevelType w:val="hybridMultilevel"/>
     <w:tmpl w:val="B2060038"/>
@@ -3052,7 +3605,7 @@
       </w:rPr>
     </w:lvl>
   </w:abstractNum>
-  <w:abstractNum w:abstractNumId="12">
+  <w:abstractNum w:abstractNumId="17">
     <w:nsid w:val="2FE46748"/>
     <w:multiLevelType w:val="hybridMultilevel"/>
     <w:tmpl w:val="9230C1B2"/>
@@ -3165,7 +3718,7 @@
       </w:rPr>
     </w:lvl>
   </w:abstractNum>
-  <w:abstractNum w:abstractNumId="13">
+  <w:abstractNum w:abstractNumId="18">
     <w:nsid w:val="31803644"/>
     <w:multiLevelType w:val="multilevel"/>
     <w:tmpl w:val="65DC35C0"/>
@@ -3281,7 +3834,7 @@
       </w:pPr>
     </w:lvl>
   </w:abstractNum>
-  <w:abstractNum w:abstractNumId="14">
+  <w:abstractNum w:abstractNumId="19">
     <w:nsid w:val="3E910A46"/>
     <w:multiLevelType w:val="hybridMultilevel"/>
     <w:tmpl w:val="AEDE0522"/>
@@ -3397,7 +3950,7 @@
       </w:pPr>
     </w:lvl>
   </w:abstractNum>
-  <w:abstractNum w:abstractNumId="15">
+  <w:abstractNum w:abstractNumId="20">
     <w:nsid w:val="45BB54EF"/>
     <w:multiLevelType w:val="hybridMultilevel"/>
     <w:tmpl w:val="CF9AE166"/>
@@ -3513,7 +4066,7 @@
       </w:pPr>
     </w:lvl>
   </w:abstractNum>
-  <w:abstractNum w:abstractNumId="16">
+  <w:abstractNum w:abstractNumId="21">
     <w:nsid w:val="4B8C06E3"/>
     <w:multiLevelType w:val="hybridMultilevel"/>
     <w:tmpl w:val="8CE6F00C"/>
@@ -3523,7 +4076,7 @@
       <w:lvlText w:val="%1."/>
       <w:lvlJc w:val="left"/>
       <w:pPr>
-        <w:ind w:left="360" w:hanging="360"/>
+        <w:ind w:left="-440" w:hanging="360"/>
       </w:pPr>
       <w:rPr>
         <w:rFonts w:hint="eastAsia"/>
@@ -3535,74 +4088,74 @@
       <w:lvlText w:val="%2."/>
       <w:lvlJc w:val="left"/>
       <w:pPr>
+        <w:ind w:left="0" w:hanging="400"/>
+      </w:pPr>
+    </w:lvl>
+    <w:lvl w:ilvl="2" w:tplc="0409001B" w:tentative="1">
+      <w:start w:val="1"/>
+      <w:numFmt w:val="lowerRoman"/>
+      <w:lvlText w:val="%3."/>
+      <w:lvlJc w:val="right"/>
+      <w:pPr>
+        <w:ind w:left="400" w:hanging="400"/>
+      </w:pPr>
+    </w:lvl>
+    <w:lvl w:ilvl="3" w:tplc="0409000F" w:tentative="1">
+      <w:start w:val="1"/>
+      <w:numFmt w:val="decimal"/>
+      <w:lvlText w:val="%4."/>
+      <w:lvlJc w:val="left"/>
+      <w:pPr>
         <w:ind w:left="800" w:hanging="400"/>
       </w:pPr>
     </w:lvl>
-    <w:lvl w:ilvl="2" w:tplc="0409001B" w:tentative="1">
-      <w:start w:val="1"/>
-      <w:numFmt w:val="lowerRoman"/>
-      <w:lvlText w:val="%3."/>
-      <w:lvlJc w:val="right"/>
+    <w:lvl w:ilvl="4" w:tplc="04090019" w:tentative="1">
+      <w:start w:val="1"/>
+      <w:numFmt w:val="upperLetter"/>
+      <w:lvlText w:val="%5."/>
+      <w:lvlJc w:val="left"/>
       <w:pPr>
         <w:ind w:left="1200" w:hanging="400"/>
       </w:pPr>
     </w:lvl>
-    <w:lvl w:ilvl="3" w:tplc="0409000F" w:tentative="1">
-      <w:start w:val="1"/>
-      <w:numFmt w:val="decimal"/>
-      <w:lvlText w:val="%4."/>
-      <w:lvlJc w:val="left"/>
+    <w:lvl w:ilvl="5" w:tplc="0409001B" w:tentative="1">
+      <w:start w:val="1"/>
+      <w:numFmt w:val="lowerRoman"/>
+      <w:lvlText w:val="%6."/>
+      <w:lvlJc w:val="right"/>
       <w:pPr>
         <w:ind w:left="1600" w:hanging="400"/>
       </w:pPr>
     </w:lvl>
-    <w:lvl w:ilvl="4" w:tplc="04090019" w:tentative="1">
-      <w:start w:val="1"/>
-      <w:numFmt w:val="upperLetter"/>
-      <w:lvlText w:val="%5."/>
+    <w:lvl w:ilvl="6" w:tplc="0409000F" w:tentative="1">
+      <w:start w:val="1"/>
+      <w:numFmt w:val="decimal"/>
+      <w:lvlText w:val="%7."/>
       <w:lvlJc w:val="left"/>
       <w:pPr>
         <w:ind w:left="2000" w:hanging="400"/>
       </w:pPr>
     </w:lvl>
-    <w:lvl w:ilvl="5" w:tplc="0409001B" w:tentative="1">
-      <w:start w:val="1"/>
-      <w:numFmt w:val="lowerRoman"/>
-      <w:lvlText w:val="%6."/>
-      <w:lvlJc w:val="right"/>
+    <w:lvl w:ilvl="7" w:tplc="04090019" w:tentative="1">
+      <w:start w:val="1"/>
+      <w:numFmt w:val="upperLetter"/>
+      <w:lvlText w:val="%8."/>
+      <w:lvlJc w:val="left"/>
       <w:pPr>
         <w:ind w:left="2400" w:hanging="400"/>
       </w:pPr>
     </w:lvl>
-    <w:lvl w:ilvl="6" w:tplc="0409000F" w:tentative="1">
-      <w:start w:val="1"/>
-      <w:numFmt w:val="decimal"/>
-      <w:lvlText w:val="%7."/>
-      <w:lvlJc w:val="left"/>
+    <w:lvl w:ilvl="8" w:tplc="0409001B" w:tentative="1">
+      <w:start w:val="1"/>
+      <w:numFmt w:val="lowerRoman"/>
+      <w:lvlText w:val="%9."/>
+      <w:lvlJc w:val="right"/>
       <w:pPr>
         <w:ind w:left="2800" w:hanging="400"/>
       </w:pPr>
     </w:lvl>
-    <w:lvl w:ilvl="7" w:tplc="04090019" w:tentative="1">
-      <w:start w:val="1"/>
-      <w:numFmt w:val="upperLetter"/>
-      <w:lvlText w:val="%8."/>
-      <w:lvlJc w:val="left"/>
-      <w:pPr>
-        <w:ind w:left="3200" w:hanging="400"/>
-      </w:pPr>
-    </w:lvl>
-    <w:lvl w:ilvl="8" w:tplc="0409001B" w:tentative="1">
-      <w:start w:val="1"/>
-      <w:numFmt w:val="lowerRoman"/>
-      <w:lvlText w:val="%9."/>
-      <w:lvlJc w:val="right"/>
-      <w:pPr>
-        <w:ind w:left="3600" w:hanging="400"/>
-      </w:pPr>
-    </w:lvl>
   </w:abstractNum>
-  <w:abstractNum w:abstractNumId="17">
+  <w:abstractNum w:abstractNumId="22">
     <w:nsid w:val="50225E3B"/>
     <w:multiLevelType w:val="hybridMultilevel"/>
     <w:tmpl w:val="FFBC763A"/>
@@ -3715,7 +4268,93 @@
       </w:rPr>
     </w:lvl>
   </w:abstractNum>
-  <w:abstractNum w:abstractNumId="18">
+  <w:abstractNum w:abstractNumId="23">
+    <w:nsid w:val="528C055E"/>
+    <w:multiLevelType w:val="hybridMultilevel"/>
+    <w:tmpl w:val="2B28E0D0"/>
+    <w:lvl w:ilvl="0" w:tplc="0409000F">
+      <w:start w:val="1"/>
+      <w:numFmt w:val="decimal"/>
+      <w:lvlText w:val="%1."/>
+      <w:lvlJc w:val="left"/>
+      <w:pPr>
+        <w:ind w:left="800" w:hanging="400"/>
+      </w:pPr>
+    </w:lvl>
+    <w:lvl w:ilvl="1" w:tplc="04090019" w:tentative="1">
+      <w:start w:val="1"/>
+      <w:numFmt w:val="upperLetter"/>
+      <w:lvlText w:val="%2."/>
+      <w:lvlJc w:val="left"/>
+      <w:pPr>
+        <w:ind w:left="1200" w:hanging="400"/>
+      </w:pPr>
+    </w:lvl>
+    <w:lvl w:ilvl="2" w:tplc="0409001B" w:tentative="1">
+      <w:start w:val="1"/>
+      <w:numFmt w:val="lowerRoman"/>
+      <w:lvlText w:val="%3."/>
+      <w:lvlJc w:val="right"/>
+      <w:pPr>
+        <w:ind w:left="1600" w:hanging="400"/>
+      </w:pPr>
+    </w:lvl>
+    <w:lvl w:ilvl="3" w:tplc="0409000F" w:tentative="1">
+      <w:start w:val="1"/>
+      <w:numFmt w:val="decimal"/>
+      <w:lvlText w:val="%4."/>
+      <w:lvlJc w:val="left"/>
+      <w:pPr>
+        <w:ind w:left="2000" w:hanging="400"/>
+      </w:pPr>
+    </w:lvl>
+    <w:lvl w:ilvl="4" w:tplc="04090019" w:tentative="1">
+      <w:start w:val="1"/>
+      <w:numFmt w:val="upperLetter"/>
+      <w:lvlText w:val="%5."/>
+      <w:lvlJc w:val="left"/>
+      <w:pPr>
+        <w:ind w:left="2400" w:hanging="400"/>
+      </w:pPr>
+    </w:lvl>
+    <w:lvl w:ilvl="5" w:tplc="0409001B" w:tentative="1">
+      <w:start w:val="1"/>
+      <w:numFmt w:val="lowerRoman"/>
+      <w:lvlText w:val="%6."/>
+      <w:lvlJc w:val="right"/>
+      <w:pPr>
+        <w:ind w:left="2800" w:hanging="400"/>
+      </w:pPr>
+    </w:lvl>
+    <w:lvl w:ilvl="6" w:tplc="0409000F" w:tentative="1">
+      <w:start w:val="1"/>
+      <w:numFmt w:val="decimal"/>
+      <w:lvlText w:val="%7."/>
+      <w:lvlJc w:val="left"/>
+      <w:pPr>
+        <w:ind w:left="3200" w:hanging="400"/>
+      </w:pPr>
+    </w:lvl>
+    <w:lvl w:ilvl="7" w:tplc="04090019" w:tentative="1">
+      <w:start w:val="1"/>
+      <w:numFmt w:val="upperLetter"/>
+      <w:lvlText w:val="%8."/>
+      <w:lvlJc w:val="left"/>
+      <w:pPr>
+        <w:ind w:left="3600" w:hanging="400"/>
+      </w:pPr>
+    </w:lvl>
+    <w:lvl w:ilvl="8" w:tplc="0409001B" w:tentative="1">
+      <w:start w:val="1"/>
+      <w:numFmt w:val="lowerRoman"/>
+      <w:lvlText w:val="%9."/>
+      <w:lvlJc w:val="right"/>
+      <w:pPr>
+        <w:ind w:left="4000" w:hanging="400"/>
+      </w:pPr>
+    </w:lvl>
+  </w:abstractNum>
+  <w:abstractNum w:abstractNumId="24">
     <w:nsid w:val="53511045"/>
     <w:multiLevelType w:val="hybridMultilevel"/>
     <w:tmpl w:val="E53E3CF0"/>
@@ -3804,7 +4443,7 @@
       </w:pPr>
     </w:lvl>
   </w:abstractNum>
-  <w:abstractNum w:abstractNumId="19">
+  <w:abstractNum w:abstractNumId="25">
     <w:nsid w:val="539530F5"/>
     <w:multiLevelType w:val="hybridMultilevel"/>
     <w:tmpl w:val="3B664AEC"/>
@@ -3924,7 +4563,7 @@
       </w:pPr>
     </w:lvl>
   </w:abstractNum>
-  <w:abstractNum w:abstractNumId="20">
+  <w:abstractNum w:abstractNumId="26">
     <w:nsid w:val="57760205"/>
     <w:multiLevelType w:val="hybridMultilevel"/>
     <w:tmpl w:val="4BA8E30C"/>
@@ -4013,7 +4652,7 @@
       </w:pPr>
     </w:lvl>
   </w:abstractNum>
-  <w:abstractNum w:abstractNumId="21">
+  <w:abstractNum w:abstractNumId="27">
     <w:nsid w:val="5A537D87"/>
     <w:multiLevelType w:val="multilevel"/>
     <w:tmpl w:val="50AC2680"/>
@@ -4129,7 +4768,7 @@
       </w:pPr>
     </w:lvl>
   </w:abstractNum>
-  <w:abstractNum w:abstractNumId="22">
+  <w:abstractNum w:abstractNumId="28">
     <w:nsid w:val="5B6210EF"/>
     <w:multiLevelType w:val="hybridMultilevel"/>
     <w:tmpl w:val="9406537E"/>
@@ -4218,7 +4857,7 @@
       </w:pPr>
     </w:lvl>
   </w:abstractNum>
-  <w:abstractNum w:abstractNumId="23">
+  <w:abstractNum w:abstractNumId="29">
     <w:nsid w:val="5D426FC8"/>
     <w:multiLevelType w:val="hybridMultilevel"/>
     <w:tmpl w:val="1C3C73E0"/>
@@ -4334,7 +4973,7 @@
       </w:pPr>
     </w:lvl>
   </w:abstractNum>
-  <w:abstractNum w:abstractNumId="24">
+  <w:abstractNum w:abstractNumId="30">
     <w:nsid w:val="5E221B19"/>
     <w:multiLevelType w:val="hybridMultilevel"/>
     <w:tmpl w:val="89C6E64E"/>
@@ -4450,7 +5089,7 @@
       </w:pPr>
     </w:lvl>
   </w:abstractNum>
-  <w:abstractNum w:abstractNumId="25">
+  <w:abstractNum w:abstractNumId="31">
     <w:nsid w:val="5F6A28D1"/>
     <w:multiLevelType w:val="hybridMultilevel"/>
     <w:tmpl w:val="87D8F888"/>
@@ -4540,7 +5179,7 @@
       </w:pPr>
     </w:lvl>
   </w:abstractNum>
-  <w:abstractNum w:abstractNumId="26">
+  <w:abstractNum w:abstractNumId="32">
     <w:nsid w:val="5F7304CE"/>
     <w:multiLevelType w:val="hybridMultilevel"/>
     <w:tmpl w:val="7A98A276"/>
@@ -4652,7 +5291,7 @@
       </w:rPr>
     </w:lvl>
   </w:abstractNum>
-  <w:abstractNum w:abstractNumId="27">
+  <w:abstractNum w:abstractNumId="33">
     <w:nsid w:val="61C63C08"/>
     <w:multiLevelType w:val="hybridMultilevel"/>
     <w:tmpl w:val="443E724A"/>
@@ -4741,7 +5380,7 @@
       </w:pPr>
     </w:lvl>
   </w:abstractNum>
-  <w:abstractNum w:abstractNumId="28">
+  <w:abstractNum w:abstractNumId="34">
     <w:nsid w:val="628C5C0A"/>
     <w:multiLevelType w:val="multilevel"/>
     <w:tmpl w:val="3B664AEC"/>
@@ -4861,7 +5500,7 @@
       </w:pPr>
     </w:lvl>
   </w:abstractNum>
-  <w:abstractNum w:abstractNumId="29">
+  <w:abstractNum w:abstractNumId="35">
     <w:nsid w:val="645E26B9"/>
     <w:multiLevelType w:val="multilevel"/>
     <w:tmpl w:val="6F1E6E86"/>
@@ -4977,7 +5616,7 @@
       </w:pPr>
     </w:lvl>
   </w:abstractNum>
-  <w:abstractNum w:abstractNumId="30">
+  <w:abstractNum w:abstractNumId="36">
     <w:nsid w:val="65B6488E"/>
     <w:multiLevelType w:val="hybridMultilevel"/>
     <w:tmpl w:val="B65EDB88"/>
@@ -5093,7 +5732,7 @@
       </w:pPr>
     </w:lvl>
   </w:abstractNum>
-  <w:abstractNum w:abstractNumId="31">
+  <w:abstractNum w:abstractNumId="37">
     <w:nsid w:val="6668021F"/>
     <w:multiLevelType w:val="hybridMultilevel"/>
     <w:tmpl w:val="0194003E"/>
@@ -5209,7 +5848,7 @@
       </w:pPr>
     </w:lvl>
   </w:abstractNum>
-  <w:abstractNum w:abstractNumId="32">
+  <w:abstractNum w:abstractNumId="38">
     <w:nsid w:val="675165C8"/>
     <w:multiLevelType w:val="hybridMultilevel"/>
     <w:tmpl w:val="E1E22622"/>
@@ -5322,7 +5961,7 @@
       </w:rPr>
     </w:lvl>
   </w:abstractNum>
-  <w:abstractNum w:abstractNumId="33">
+  <w:abstractNum w:abstractNumId="39">
     <w:nsid w:val="6A0A4F59"/>
     <w:multiLevelType w:val="hybridMultilevel"/>
     <w:tmpl w:val="C3CE2A22"/>
@@ -5408,7 +6047,7 @@
       </w:pPr>
     </w:lvl>
   </w:abstractNum>
-  <w:abstractNum w:abstractNumId="34">
+  <w:abstractNum w:abstractNumId="40">
     <w:nsid w:val="6BE92702"/>
     <w:multiLevelType w:val="hybridMultilevel"/>
     <w:tmpl w:val="E5045606"/>
@@ -5529,7 +6168,7 @@
       </w:pPr>
     </w:lvl>
   </w:abstractNum>
-  <w:abstractNum w:abstractNumId="35">
+  <w:abstractNum w:abstractNumId="41">
     <w:nsid w:val="6E9758EF"/>
     <w:multiLevelType w:val="hybridMultilevel"/>
     <w:tmpl w:val="570E14E4"/>
@@ -5641,7 +6280,7 @@
       </w:rPr>
     </w:lvl>
   </w:abstractNum>
-  <w:abstractNum w:abstractNumId="36">
+  <w:abstractNum w:abstractNumId="42">
     <w:nsid w:val="6F625D89"/>
     <w:multiLevelType w:val="hybridMultilevel"/>
     <w:tmpl w:val="50AC2680"/>
@@ -5757,7 +6396,7 @@
       </w:pPr>
     </w:lvl>
   </w:abstractNum>
-  <w:abstractNum w:abstractNumId="37">
+  <w:abstractNum w:abstractNumId="43">
     <w:nsid w:val="74F22C50"/>
     <w:multiLevelType w:val="hybridMultilevel"/>
     <w:tmpl w:val="FF18DE74"/>
@@ -5873,7 +6512,7 @@
       </w:pPr>
     </w:lvl>
   </w:abstractNum>
-  <w:abstractNum w:abstractNumId="38">
+  <w:abstractNum w:abstractNumId="44">
     <w:nsid w:val="7BCE5A22"/>
     <w:multiLevelType w:val="hybridMultilevel"/>
     <w:tmpl w:val="3F609884"/>
@@ -5963,7 +6602,7 @@
       </w:pPr>
     </w:lvl>
   </w:abstractNum>
-  <w:abstractNum w:abstractNumId="39">
+  <w:abstractNum w:abstractNumId="45">
     <w:nsid w:val="7BEF545C"/>
     <w:multiLevelType w:val="hybridMultilevel"/>
     <w:tmpl w:val="C34EFD7A"/>
@@ -6077,124 +6716,142 @@
     </w:lvl>
   </w:abstractNum>
   <w:num w:numId="1">
+    <w:abstractNumId w:val="36"/>
+  </w:num>
+  <w:num w:numId="2">
+    <w:abstractNumId w:val="43"/>
+  </w:num>
+  <w:num w:numId="3">
+    <w:abstractNumId w:val="20"/>
+  </w:num>
+  <w:num w:numId="4">
+    <w:abstractNumId w:val="19"/>
+  </w:num>
+  <w:num w:numId="5">
+    <w:abstractNumId w:val="15"/>
+  </w:num>
+  <w:num w:numId="6">
+    <w:abstractNumId w:val="13"/>
+  </w:num>
+  <w:num w:numId="7">
+    <w:abstractNumId w:val="18"/>
+  </w:num>
+  <w:num w:numId="8">
+    <w:abstractNumId w:val="4"/>
+  </w:num>
+  <w:num w:numId="9">
+    <w:abstractNumId w:val="29"/>
+  </w:num>
+  <w:num w:numId="10">
     <w:abstractNumId w:val="30"/>
   </w:num>
-  <w:num w:numId="2">
+  <w:num w:numId="11">
+    <w:abstractNumId w:val="1"/>
+  </w:num>
+  <w:num w:numId="12">
+    <w:abstractNumId w:val="40"/>
+  </w:num>
+  <w:num w:numId="13">
+    <w:abstractNumId w:val="25"/>
+  </w:num>
+  <w:num w:numId="14">
+    <w:abstractNumId w:val="35"/>
+  </w:num>
+  <w:num w:numId="15">
+    <w:abstractNumId w:val="2"/>
+  </w:num>
+  <w:num w:numId="16">
+    <w:abstractNumId w:val="42"/>
+  </w:num>
+  <w:num w:numId="17">
+    <w:abstractNumId w:val="27"/>
+  </w:num>
+  <w:num w:numId="18">
     <w:abstractNumId w:val="37"/>
   </w:num>
-  <w:num w:numId="3">
-    <w:abstractNumId w:val="15"/>
+  <w:num w:numId="19">
+    <w:abstractNumId w:val="34"/>
   </w:num>
-  <w:num w:numId="4">
+  <w:num w:numId="20">
+    <w:abstractNumId w:val="9"/>
+  </w:num>
+  <w:num w:numId="21">
+    <w:abstractNumId w:val="5"/>
+  </w:num>
+  <w:num w:numId="22">
+    <w:abstractNumId w:val="6"/>
+  </w:num>
+  <w:num w:numId="23">
+    <w:abstractNumId w:val="33"/>
+  </w:num>
+  <w:num w:numId="24">
+    <w:abstractNumId w:val="32"/>
+  </w:num>
+  <w:num w:numId="25">
+    <w:abstractNumId w:val="41"/>
+  </w:num>
+  <w:num w:numId="26">
+    <w:abstractNumId w:val="7"/>
+  </w:num>
+  <w:num w:numId="27">
+    <w:abstractNumId w:val="22"/>
+  </w:num>
+  <w:num w:numId="28">
+    <w:abstractNumId w:val="45"/>
+  </w:num>
+  <w:num w:numId="29">
+    <w:abstractNumId w:val="26"/>
+  </w:num>
+  <w:num w:numId="30">
+    <w:abstractNumId w:val="38"/>
+  </w:num>
+  <w:num w:numId="31">
+    <w:abstractNumId w:val="28"/>
+  </w:num>
+  <w:num w:numId="32">
+    <w:abstractNumId w:val="44"/>
+  </w:num>
+  <w:num w:numId="33">
+    <w:abstractNumId w:val="8"/>
+  </w:num>
+  <w:num w:numId="34">
+    <w:abstractNumId w:val="39"/>
+  </w:num>
+  <w:num w:numId="35">
+    <w:abstractNumId w:val="17"/>
+  </w:num>
+  <w:num w:numId="36">
+    <w:abstractNumId w:val="16"/>
+  </w:num>
+  <w:num w:numId="37">
+    <w:abstractNumId w:val="12"/>
+  </w:num>
+  <w:num w:numId="38">
+    <w:abstractNumId w:val="24"/>
+  </w:num>
+  <w:num w:numId="39">
+    <w:abstractNumId w:val="21"/>
+  </w:num>
+  <w:num w:numId="40">
+    <w:abstractNumId w:val="31"/>
+  </w:num>
+  <w:num w:numId="41">
+    <w:abstractNumId w:val="11"/>
+  </w:num>
+  <w:num w:numId="42">
+    <w:abstractNumId w:val="0"/>
+  </w:num>
+  <w:num w:numId="43">
     <w:abstractNumId w:val="14"/>
   </w:num>
-  <w:num w:numId="5">
-    <w:abstractNumId w:val="10"/>
-  </w:num>
-  <w:num w:numId="6">
-    <w:abstractNumId w:val="9"/>
-  </w:num>
-  <w:num w:numId="7">
-    <w:abstractNumId w:val="13"/>
-  </w:num>
-  <w:num w:numId="8">
-    <w:abstractNumId w:val="2"/>
-  </w:num>
-  <w:num w:numId="9">
+  <w:num w:numId="44">
     <w:abstractNumId w:val="23"/>
   </w:num>
-  <w:num w:numId="10">
-    <w:abstractNumId w:val="24"/>
-  </w:num>
-  <w:num w:numId="11">
-    <w:abstractNumId w:val="0"/>
-  </w:num>
-  <w:num w:numId="12">
-    <w:abstractNumId w:val="34"/>
-  </w:num>
-  <w:num w:numId="13">
-    <w:abstractNumId w:val="19"/>
-  </w:num>
-  <w:num w:numId="14">
-    <w:abstractNumId w:val="29"/>
-  </w:num>
-  <w:num w:numId="15">
-    <w:abstractNumId w:val="1"/>
-  </w:num>
-  <w:num w:numId="16">
-    <w:abstractNumId w:val="36"/>
-  </w:num>
-  <w:num w:numId="17">
-    <w:abstractNumId w:val="21"/>
-  </w:num>
-  <w:num w:numId="18">
-    <w:abstractNumId w:val="31"/>
-  </w:num>
-  <w:num w:numId="19">
-    <w:abstractNumId w:val="28"/>
-  </w:num>
-  <w:num w:numId="20">
-    <w:abstractNumId w:val="7"/>
-  </w:num>
-  <w:num w:numId="21">
+  <w:num w:numId="45">
     <w:abstractNumId w:val="3"/>
   </w:num>
-  <w:num w:numId="22">
-    <w:abstractNumId w:val="4"/>
-  </w:num>
-  <w:num w:numId="23">
-    <w:abstractNumId w:val="27"/>
-  </w:num>
-  <w:num w:numId="24">
-    <w:abstractNumId w:val="26"/>
-  </w:num>
-  <w:num w:numId="25">
-    <w:abstractNumId w:val="35"/>
-  </w:num>
-  <w:num w:numId="26">
-    <w:abstractNumId w:val="5"/>
-  </w:num>
-  <w:num w:numId="27">
-    <w:abstractNumId w:val="17"/>
-  </w:num>
-  <w:num w:numId="28">
-    <w:abstractNumId w:val="39"/>
-  </w:num>
-  <w:num w:numId="29">
-    <w:abstractNumId w:val="20"/>
-  </w:num>
-  <w:num w:numId="30">
-    <w:abstractNumId w:val="32"/>
-  </w:num>
-  <w:num w:numId="31">
-    <w:abstractNumId w:val="22"/>
-  </w:num>
-  <w:num w:numId="32">
-    <w:abstractNumId w:val="38"/>
-  </w:num>
-  <w:num w:numId="33">
-    <w:abstractNumId w:val="6"/>
-  </w:num>
-  <w:num w:numId="34">
-    <w:abstractNumId w:val="33"/>
-  </w:num>
-  <w:num w:numId="35">
-    <w:abstractNumId w:val="12"/>
-  </w:num>
-  <w:num w:numId="36">
-    <w:abstractNumId w:val="11"/>
-  </w:num>
-  <w:num w:numId="37">
-    <w:abstractNumId w:val="8"/>
-  </w:num>
-  <w:num w:numId="38">
-    <w:abstractNumId w:val="18"/>
-  </w:num>
-  <w:num w:numId="39">
-    <w:abstractNumId w:val="16"/>
-  </w:num>
-  <w:num w:numId="40">
-    <w:abstractNumId w:val="25"/>
+  <w:num w:numId="46">
+    <w:abstractNumId w:val="10"/>
   </w:num>
 </w:numbering>
 </file>

</xml_diff>